<commit_message>
Add link to reaserch file
</commit_message>
<xml_diff>
--- a/Research + Testing/Some useful links regarding conductance matrices.docx
+++ b/Research + Testing/Some useful links regarding conductance matrices.docx
@@ -36,25 +36,7 @@
         <w:rPr>
           <w:u w:val="single"/>
         </w:rPr>
-        <w:t>“</w:t>
-      </w:r>
-      <w:r>
-        <w:rPr>
-          <w:u w:val="single"/>
-        </w:rPr>
-        <w:t>SPICE algorithms and internals</w:t>
-      </w:r>
-      <w:r>
-        <w:rPr>
-          <w:u w:val="single"/>
-        </w:rPr>
-        <w:t xml:space="preserve">” by </w:t>
-      </w:r>
-      <w:r>
-        <w:rPr>
-          <w:u w:val="single"/>
-        </w:rPr>
-        <w:t>Paul D. Mitcheson</w:t>
+        <w:t>“SPICE algorithms and internals” by Paul D. Mitcheson</w:t>
       </w:r>
       <w:r>
         <w:rPr>
@@ -102,19 +84,7 @@
         <w:rPr>
           <w:u w:val="single"/>
         </w:rPr>
-        <w:t>“</w:t>
-      </w:r>
-      <w:r>
-        <w:rPr>
-          <w:u w:val="single"/>
-        </w:rPr>
-        <w:t>In a Nutshell: How SPICE Works</w:t>
-      </w:r>
-      <w:r>
-        <w:rPr>
-          <w:u w:val="single"/>
-        </w:rPr>
-        <w:t>”</w:t>
+        <w:t>“In a Nutshell: How SPICE Works”</w:t>
       </w:r>
       <w:r>
         <w:br/>
@@ -214,13 +184,7 @@
       </w:r>
       <w:r>
         <w:br/>
-        <w:t xml:space="preserve">(For quick circuit analysis application example, see </w:t>
-      </w:r>
-      <w:r>
-        <w:t>“SPICE algorithms and internals”</w:t>
-      </w:r>
-      <w:r>
-        <w:t xml:space="preserve"> above)</w:t>
+        <w:t>(For quick circuit analysis application example, see “SPICE algorithms and internals” above)</w:t>
       </w:r>
       <w:r>
         <w:br/>
@@ -235,6 +199,49 @@
       </w:hyperlink>
       <w:r>
         <w:br/>
+      </w:r>
+    </w:p>
+    <w:p>
+      <w:pPr>
+        <w:pStyle w:val="ListParagraph"/>
+        <w:numPr>
+          <w:ilvl w:val="0"/>
+          <w:numId w:val="2"/>
+        </w:numPr>
+        <w:tabs>
+          <w:tab w:val="left" w:pos="3503"/>
+        </w:tabs>
+      </w:pPr>
+      <w:r>
+        <w:rPr>
+          <w:u w:val="single"/>
+        </w:rPr>
+        <w:t>Spice source File Breakdown</w:t>
+      </w:r>
+    </w:p>
+    <w:p>
+      <w:pPr>
+        <w:tabs>
+          <w:tab w:val="left" w:pos="3503"/>
+        </w:tabs>
+        <w:ind w:left="720"/>
+      </w:pPr>
+      <w:r>
+        <w:t>Explains how source files work</w:t>
+      </w:r>
+      <w:r>
+        <w:t xml:space="preserve"> for spice files</w:t>
+      </w:r>
+    </w:p>
+    <w:p>
+      <w:pPr>
+        <w:tabs>
+          <w:tab w:val="left" w:pos="3503"/>
+        </w:tabs>
+        <w:ind w:left="720"/>
+      </w:pPr>
+      <w:r>
+        <w:t>https://www.cpp.edu/~prnelson/courses/ece220/220-spice-notes.pdf</w:t>
       </w:r>
     </w:p>
     <w:sectPr>
@@ -428,7 +435,7 @@
         <w:rFonts w:ascii="Symbol" w:hAnsi="Symbol" w:cs="Symbol" w:hint="default"/>
       </w:rPr>
     </w:lvl>
-    <w:lvl w:ilvl="1" w:tplc="08090003" w:tentative="1">
+    <w:lvl w:ilvl="1" w:tplc="08090003">
       <w:start w:val="1"/>
       <w:numFmt w:val="bullet"/>
       <w:lvlText w:val="o"/>
@@ -657,6 +664,7 @@
     <w:lsdException w:name="HTML Sample" w:semiHidden="1" w:unhideWhenUsed="1"/>
     <w:lsdException w:name="HTML Typewriter" w:semiHidden="1" w:unhideWhenUsed="1"/>
     <w:lsdException w:name="HTML Variable" w:semiHidden="1" w:unhideWhenUsed="1"/>
+    <w:lsdException w:name="Normal Table" w:semiHidden="1" w:unhideWhenUsed="1"/>
     <w:lsdException w:name="annotation subject" w:semiHidden="1" w:unhideWhenUsed="1"/>
     <w:lsdException w:name="No List" w:semiHidden="1" w:unhideWhenUsed="1"/>
     <w:lsdException w:name="Outline List 1" w:semiHidden="1" w:unhideWhenUsed="1"/>
@@ -703,8 +711,10 @@
     <w:lsdException w:name="Table Subtle 2" w:semiHidden="1" w:unhideWhenUsed="1"/>
     <w:lsdException w:name="Table Web 1" w:semiHidden="1" w:unhideWhenUsed="1"/>
     <w:lsdException w:name="Table Web 2" w:semiHidden="1" w:unhideWhenUsed="1"/>
+    <w:lsdException w:name="Table Web 3" w:semiHidden="1" w:unhideWhenUsed="1"/>
     <w:lsdException w:name="Balloon Text" w:semiHidden="1" w:unhideWhenUsed="1"/>
     <w:lsdException w:name="Table Grid" w:uiPriority="39"/>
+    <w:lsdException w:name="Table Theme" w:semiHidden="1" w:unhideWhenUsed="1"/>
     <w:lsdException w:name="Placeholder Text" w:semiHidden="1"/>
     <w:lsdException w:name="No Spacing" w:uiPriority="1" w:qFormat="1"/>
     <w:lsdException w:name="Light Shading" w:uiPriority="60"/>

</xml_diff>